<commit_message>
Doc: Se corrigio el indice y se anexo la lista de chequeo
</commit_message>
<xml_diff>
--- a/3. Etapa de construcción/Iteración 4/Revisiones/Informe de Revisión Técnica Formal-Especificacion de requerimientos_Vesta Risk Manager_T-Code.docx
+++ b/3. Etapa de construcción/Iteración 4/Revisiones/Informe de Revisión Técnica Formal-Especificacion de requerimientos_Vesta Risk Manager_T-Code.docx
@@ -446,7 +446,25 @@
                   <w:sz w:val="36"/>
                   <w:szCs w:val="36"/>
                 </w:rPr>
-                <w:t>Vesta Risk Manager</w:t>
+                <w:t xml:space="preserve">Vesta </w:t>
+              </w:r>
+              <w:proofErr w:type="spellStart"/>
+              <w:r>
+                <w:rPr>
+                  <w:rFonts w:asciiTheme="majorHAnsi" w:eastAsiaTheme="majorEastAsia" w:hAnsiTheme="majorHAnsi" w:cstheme="majorBidi"/>
+                  <w:sz w:val="36"/>
+                  <w:szCs w:val="36"/>
+                </w:rPr>
+                <w:t>Risk</w:t>
+              </w:r>
+              <w:proofErr w:type="spellEnd"/>
+              <w:r>
+                <w:rPr>
+                  <w:rFonts w:asciiTheme="majorHAnsi" w:eastAsiaTheme="majorEastAsia" w:hAnsiTheme="majorHAnsi" w:cstheme="majorBidi"/>
+                  <w:sz w:val="36"/>
+                  <w:szCs w:val="36"/>
+                </w:rPr>
+                <w:t xml:space="preserve"> Manager</w:t>
               </w:r>
             </w:p>
           </w:sdtContent>
@@ -487,8 +505,16 @@
                 <w:rPr>
                   <w:lang w:val="es-AR"/>
                 </w:rPr>
-                <w:t>T-Code</w:t>
+                <w:t>T-</w:t>
               </w:r>
+              <w:proofErr w:type="spellStart"/>
+              <w:r>
+                <w:rPr>
+                  <w:lang w:val="es-AR"/>
+                </w:rPr>
+                <w:t>Code</w:t>
+              </w:r>
+              <w:proofErr w:type="spellEnd"/>
             </w:p>
           </w:sdtContent>
         </w:sdt>
@@ -701,7 +727,6 @@
                               <w:p>
                                 <w:pPr>
                                   <w:pStyle w:val="PSI-Normal"/>
-                                  <w:ind w:left="0" w:firstLine="0"/>
                                 </w:pPr>
                                 <w:r>
                                   <w:t>Una revisión técnica formal (</w:t>
@@ -714,13 +739,20 @@
                                   <w:t>RTF</w:t>
                                 </w:r>
                                 <w:r>
-                                  <w:t>) es una actividad de garantía de calidad de los sistemas de información. Los objetivos de la RTF  son:</w:t>
+                                  <w:t xml:space="preserve">) es una actividad de garantía de calidad de los sistemas de información. Los objetivos de la </w:t>
+                                </w:r>
+                                <w:proofErr w:type="gramStart"/>
+                                <w:r>
+                                  <w:t>RTF  son</w:t>
+                                </w:r>
+                                <w:proofErr w:type="gramEnd"/>
+                                <w:r>
+                                  <w:t>:</w:t>
                                 </w:r>
                               </w:p>
                               <w:p>
                                 <w:pPr>
                                   <w:pStyle w:val="PSI-Normal"/>
-                                  <w:ind w:left="0" w:firstLine="0"/>
                                 </w:pPr>
                                 <w:r>
                                   <w:t>Describir errores en la función, la lógica o la implementación de cualquier representación de los sistemas de información.</w:t>
@@ -729,7 +761,6 @@
                               <w:p>
                                 <w:pPr>
                                   <w:pStyle w:val="PSI-Normal"/>
-                                  <w:ind w:left="0" w:firstLine="0"/>
                                 </w:pPr>
                                 <w:r>
                                   <w:t>Verificar que los sistemas bajo revisión alcancen sus requisitos.</w:t>
@@ -738,7 +769,6 @@
                               <w:p>
                                 <w:pPr>
                                   <w:pStyle w:val="PSI-Normal"/>
-                                  <w:ind w:left="0" w:firstLine="0"/>
                                 </w:pPr>
                                 <w:r>
                                   <w:t>Garantizar que los sistemas han sido representados de acuerdo con ciertos estándares predefinidos.</w:t>
@@ -747,7 +777,6 @@
                               <w:p>
                                 <w:pPr>
                                   <w:pStyle w:val="PSI-Normal"/>
-                                  <w:ind w:left="0" w:firstLine="0"/>
                                 </w:pPr>
                                 <w:r>
                                   <w:t>Conseguir un sistema desarrollado en forma uniforme.</w:t>
@@ -756,7 +785,6 @@
                               <w:p>
                                 <w:pPr>
                                   <w:pStyle w:val="PSI-Normal"/>
-                                  <w:ind w:left="0" w:firstLine="0"/>
                                 </w:pPr>
                                 <w:r>
                                   <w:t>Hacer que los proyectos sean más manejables.</w:t>
@@ -797,7 +825,6 @@
                         <w:p>
                           <w:pPr>
                             <w:pStyle w:val="PSI-Normal"/>
-                            <w:ind w:left="0" w:firstLine="0"/>
                           </w:pPr>
                           <w:r>
                             <w:t>Una revisión técnica formal (</w:t>
@@ -810,13 +837,20 @@
                             <w:t>RTF</w:t>
                           </w:r>
                           <w:r>
-                            <w:t>) es una actividad de garantía de calidad de los sistemas de información. Los objetivos de la RTF  son:</w:t>
+                            <w:t xml:space="preserve">) es una actividad de garantía de calidad de los sistemas de información. Los objetivos de la </w:t>
+                          </w:r>
+                          <w:proofErr w:type="gramStart"/>
+                          <w:r>
+                            <w:t>RTF  son</w:t>
+                          </w:r>
+                          <w:proofErr w:type="gramEnd"/>
+                          <w:r>
+                            <w:t>:</w:t>
                           </w:r>
                         </w:p>
                         <w:p>
                           <w:pPr>
                             <w:pStyle w:val="PSI-Normal"/>
-                            <w:ind w:left="0" w:firstLine="0"/>
                           </w:pPr>
                           <w:r>
                             <w:t>Describir errores en la función, la lógica o la implementación de cualquier representación de los sistemas de información.</w:t>
@@ -825,7 +859,6 @@
                         <w:p>
                           <w:pPr>
                             <w:pStyle w:val="PSI-Normal"/>
-                            <w:ind w:left="0" w:firstLine="0"/>
                           </w:pPr>
                           <w:r>
                             <w:t>Verificar que los sistemas bajo revisión alcancen sus requisitos.</w:t>
@@ -834,7 +867,6 @@
                         <w:p>
                           <w:pPr>
                             <w:pStyle w:val="PSI-Normal"/>
-                            <w:ind w:left="0" w:firstLine="0"/>
                           </w:pPr>
                           <w:r>
                             <w:t>Garantizar que los sistemas han sido representados de acuerdo con ciertos estándares predefinidos.</w:t>
@@ -843,7 +875,6 @@
                         <w:p>
                           <w:pPr>
                             <w:pStyle w:val="PSI-Normal"/>
-                            <w:ind w:left="0" w:firstLine="0"/>
                           </w:pPr>
                           <w:r>
                             <w:t>Conseguir un sistema desarrollado en forma uniforme.</w:t>
@@ -852,7 +883,6 @@
                         <w:p>
                           <w:pPr>
                             <w:pStyle w:val="PSI-Normal"/>
-                            <w:ind w:left="0" w:firstLine="0"/>
                           </w:pPr>
                           <w:r>
                             <w:t>Hacer que los proyectos sean más manejables.</w:t>
@@ -1070,9 +1100,11 @@
               <w:b w:val="0"/>
               <w:bCs w:val="0"/>
               <w:noProof/>
-              <w:sz w:val="22"/>
-              <w:szCs w:val="22"/>
-              <w:lang w:eastAsia="es-ES"/>
+              <w:kern w:val="2"/>
+              <w:sz w:val="24"/>
+              <w:szCs w:val="24"/>
+              <w:lang w:val="es-AR" w:eastAsia="es-AR"/>
+              <w14:ligatures w14:val="standardContextual"/>
             </w:rPr>
           </w:pPr>
           <w:r>
@@ -1084,7 +1116,7 @@
           <w:r>
             <w:fldChar w:fldCharType="separate"/>
           </w:r>
-          <w:hyperlink w:anchor="_Toc259441527" w:history="1">
+          <w:hyperlink w:anchor="_Toc188274859" w:history="1">
             <w:r>
               <w:rPr>
                 <w:rStyle w:val="Hipervnculo"/>
@@ -1111,7 +1143,7 @@
                 <w:noProof/>
                 <w:webHidden/>
               </w:rPr>
-              <w:instrText xml:space="preserve"> PAGEREF _Toc259441527 \h </w:instrText>
+              <w:instrText xml:space="preserve"> PAGEREF _Toc188274859 \h </w:instrText>
             </w:r>
             <w:r>
               <w:rPr>
@@ -1150,18 +1182,20 @@
               <w:i w:val="0"/>
               <w:iCs w:val="0"/>
               <w:noProof/>
-              <w:sz w:val="22"/>
-              <w:szCs w:val="22"/>
-              <w:lang w:eastAsia="es-ES"/>
+              <w:kern w:val="2"/>
+              <w:sz w:val="24"/>
+              <w:szCs w:val="24"/>
+              <w:lang w:val="es-AR" w:eastAsia="es-AR"/>
+              <w14:ligatures w14:val="standardContextual"/>
             </w:rPr>
           </w:pPr>
-          <w:hyperlink w:anchor="_Toc259441528" w:history="1">
+          <w:hyperlink w:anchor="_Toc188274860" w:history="1">
             <w:r>
               <w:rPr>
                 <w:rStyle w:val="Hipervnculo"/>
                 <w:noProof/>
               </w:rPr>
-              <w:t>Nombre y Versión del Producto revisado</w:t>
+              <w:t>Nombre del Producto revisado</w:t>
             </w:r>
             <w:r>
               <w:rPr>
@@ -1182,7 +1216,7 @@
                 <w:noProof/>
                 <w:webHidden/>
               </w:rPr>
-              <w:instrText xml:space="preserve"> PAGEREF _Toc259441528 \h </w:instrText>
+              <w:instrText xml:space="preserve"> PAGEREF _Toc188274860 \h </w:instrText>
             </w:r>
             <w:r>
               <w:rPr>
@@ -1221,12 +1255,14 @@
               <w:i w:val="0"/>
               <w:iCs w:val="0"/>
               <w:noProof/>
-              <w:sz w:val="22"/>
-              <w:szCs w:val="22"/>
-              <w:lang w:eastAsia="es-ES"/>
+              <w:kern w:val="2"/>
+              <w:sz w:val="24"/>
+              <w:szCs w:val="24"/>
+              <w:lang w:val="es-AR" w:eastAsia="es-AR"/>
+              <w14:ligatures w14:val="standardContextual"/>
             </w:rPr>
           </w:pPr>
-          <w:hyperlink w:anchor="_Toc259441529" w:history="1">
+          <w:hyperlink w:anchor="_Toc188274861" w:history="1">
             <w:r>
               <w:rPr>
                 <w:rStyle w:val="Hipervnculo"/>
@@ -1253,7 +1289,7 @@
                 <w:noProof/>
                 <w:webHidden/>
               </w:rPr>
-              <w:instrText xml:space="preserve"> PAGEREF _Toc259441529 \h </w:instrText>
+              <w:instrText xml:space="preserve"> PAGEREF _Toc188274861 \h </w:instrText>
             </w:r>
             <w:r>
               <w:rPr>
@@ -1292,12 +1328,14 @@
               <w:i w:val="0"/>
               <w:iCs w:val="0"/>
               <w:noProof/>
-              <w:sz w:val="22"/>
-              <w:szCs w:val="22"/>
-              <w:lang w:eastAsia="es-ES"/>
+              <w:kern w:val="2"/>
+              <w:sz w:val="24"/>
+              <w:szCs w:val="24"/>
+              <w:lang w:val="es-AR" w:eastAsia="es-AR"/>
+              <w14:ligatures w14:val="standardContextual"/>
             </w:rPr>
           </w:pPr>
-          <w:hyperlink w:anchor="_Toc259441530" w:history="1">
+          <w:hyperlink w:anchor="_Toc188274862" w:history="1">
             <w:r>
               <w:rPr>
                 <w:rStyle w:val="Hipervnculo"/>
@@ -1324,7 +1362,7 @@
                 <w:noProof/>
                 <w:webHidden/>
               </w:rPr>
-              <w:instrText xml:space="preserve"> PAGEREF _Toc259441530 \h </w:instrText>
+              <w:instrText xml:space="preserve"> PAGEREF _Toc188274862 \h </w:instrText>
             </w:r>
             <w:r>
               <w:rPr>
@@ -1363,12 +1401,14 @@
               <w:b w:val="0"/>
               <w:bCs w:val="0"/>
               <w:noProof/>
-              <w:sz w:val="22"/>
-              <w:szCs w:val="22"/>
-              <w:lang w:eastAsia="es-ES"/>
+              <w:kern w:val="2"/>
+              <w:sz w:val="24"/>
+              <w:szCs w:val="24"/>
+              <w:lang w:val="es-AR" w:eastAsia="es-AR"/>
+              <w14:ligatures w14:val="standardContextual"/>
             </w:rPr>
           </w:pPr>
-          <w:hyperlink w:anchor="_Toc259441531" w:history="1">
+          <w:hyperlink w:anchor="_Toc188274863" w:history="1">
             <w:r>
               <w:rPr>
                 <w:rStyle w:val="Hipervnculo"/>
@@ -1395,7 +1435,7 @@
                 <w:noProof/>
                 <w:webHidden/>
               </w:rPr>
-              <w:instrText xml:space="preserve"> PAGEREF _Toc259441531 \h </w:instrText>
+              <w:instrText xml:space="preserve"> PAGEREF _Toc188274863 \h </w:instrText>
             </w:r>
             <w:r>
               <w:rPr>
@@ -1434,12 +1474,14 @@
               <w:b w:val="0"/>
               <w:bCs w:val="0"/>
               <w:noProof/>
-              <w:sz w:val="22"/>
-              <w:szCs w:val="22"/>
-              <w:lang w:eastAsia="es-ES"/>
+              <w:kern w:val="2"/>
+              <w:sz w:val="24"/>
+              <w:szCs w:val="24"/>
+              <w:lang w:val="es-AR" w:eastAsia="es-AR"/>
+              <w14:ligatures w14:val="standardContextual"/>
             </w:rPr>
           </w:pPr>
-          <w:hyperlink w:anchor="_Toc259441532" w:history="1">
+          <w:hyperlink w:anchor="_Toc188274864" w:history="1">
             <w:r>
               <w:rPr>
                 <w:rStyle w:val="Hipervnculo"/>
@@ -1466,7 +1508,7 @@
                 <w:noProof/>
                 <w:webHidden/>
               </w:rPr>
-              <w:instrText xml:space="preserve"> PAGEREF _Toc259441532 \h </w:instrText>
+              <w:instrText xml:space="preserve"> PAGEREF _Toc188274864 \h </w:instrText>
             </w:r>
             <w:r>
               <w:rPr>
@@ -1486,7 +1528,7 @@
                 <w:noProof/>
                 <w:webHidden/>
               </w:rPr>
-              <w:t>4</w:t>
+              <w:t>5</w:t>
             </w:r>
             <w:r>
               <w:rPr>
@@ -1505,18 +1547,20 @@
               <w:i w:val="0"/>
               <w:iCs w:val="0"/>
               <w:noProof/>
-              <w:sz w:val="22"/>
-              <w:szCs w:val="22"/>
-              <w:lang w:eastAsia="es-ES"/>
+              <w:kern w:val="2"/>
+              <w:sz w:val="24"/>
+              <w:szCs w:val="24"/>
+              <w:lang w:val="es-AR" w:eastAsia="es-AR"/>
+              <w14:ligatures w14:val="standardContextual"/>
             </w:rPr>
           </w:pPr>
-          <w:hyperlink w:anchor="_Toc259441533" w:history="1">
+          <w:hyperlink w:anchor="_Toc188274865" w:history="1">
             <w:r>
               <w:rPr>
                 <w:rStyle w:val="Hipervnculo"/>
                 <w:noProof/>
               </w:rPr>
-              <w:t>[Problema detectado 1]</w:t>
+              <w:t>Claridad</w:t>
             </w:r>
             <w:r>
               <w:rPr>
@@ -1537,7 +1581,7 @@
                 <w:noProof/>
                 <w:webHidden/>
               </w:rPr>
-              <w:instrText xml:space="preserve"> PAGEREF _Toc259441533 \h </w:instrText>
+              <w:instrText xml:space="preserve"> PAGEREF _Toc188274865 \h </w:instrText>
             </w:r>
             <w:r>
               <w:rPr>
@@ -1574,12 +1618,14 @@
             <w:rPr>
               <w:rFonts w:eastAsiaTheme="minorEastAsia"/>
               <w:noProof/>
-              <w:sz w:val="22"/>
-              <w:szCs w:val="22"/>
-              <w:lang w:eastAsia="es-ES"/>
+              <w:kern w:val="2"/>
+              <w:sz w:val="24"/>
+              <w:szCs w:val="24"/>
+              <w:lang w:val="es-AR" w:eastAsia="es-AR"/>
+              <w14:ligatures w14:val="standardContextual"/>
             </w:rPr>
           </w:pPr>
-          <w:hyperlink w:anchor="_Toc259441534" w:history="1">
+          <w:hyperlink w:anchor="_Toc188274866" w:history="1">
             <w:r>
               <w:rPr>
                 <w:rStyle w:val="Hipervnculo"/>
@@ -1606,7 +1652,7 @@
                 <w:noProof/>
                 <w:webHidden/>
               </w:rPr>
-              <w:instrText xml:space="preserve"> PAGEREF _Toc259441534 \h </w:instrText>
+              <w:instrText xml:space="preserve"> PAGEREF _Toc188274866 \h </w:instrText>
             </w:r>
             <w:r>
               <w:rPr>
@@ -1626,7 +1672,7 @@
                 <w:noProof/>
                 <w:webHidden/>
               </w:rPr>
-              <w:t>5</w:t>
+              <w:t>6</w:t>
             </w:r>
             <w:r>
               <w:rPr>
@@ -1645,18 +1691,20 @@
               <w:i w:val="0"/>
               <w:iCs w:val="0"/>
               <w:noProof/>
-              <w:sz w:val="22"/>
-              <w:szCs w:val="22"/>
-              <w:lang w:eastAsia="es-ES"/>
+              <w:kern w:val="2"/>
+              <w:sz w:val="24"/>
+              <w:szCs w:val="24"/>
+              <w:lang w:val="es-AR" w:eastAsia="es-AR"/>
+              <w14:ligatures w14:val="standardContextual"/>
             </w:rPr>
           </w:pPr>
-          <w:hyperlink w:anchor="_Toc259441535" w:history="1">
+          <w:hyperlink w:anchor="_Toc188274867" w:history="1">
             <w:r>
               <w:rPr>
                 <w:rStyle w:val="Hipervnculo"/>
                 <w:noProof/>
               </w:rPr>
-              <w:t>[Problema detectado 2]</w:t>
+              <w:t>Completitud</w:t>
             </w:r>
             <w:r>
               <w:rPr>
@@ -1677,7 +1725,7 @@
                 <w:noProof/>
                 <w:webHidden/>
               </w:rPr>
-              <w:instrText xml:space="preserve"> PAGEREF _Toc259441535 \h </w:instrText>
+              <w:instrText xml:space="preserve"> PAGEREF _Toc188274867 \h </w:instrText>
             </w:r>
             <w:r>
               <w:rPr>
@@ -1697,7 +1745,78 @@
                 <w:noProof/>
                 <w:webHidden/>
               </w:rPr>
-              <w:t>5</w:t>
+              <w:t>6</w:t>
+            </w:r>
+            <w:r>
+              <w:rPr>
+                <w:noProof/>
+                <w:webHidden/>
+              </w:rPr>
+              <w:fldChar w:fldCharType="end"/>
+            </w:r>
+          </w:hyperlink>
+        </w:p>
+        <w:p>
+          <w:pPr>
+            <w:pStyle w:val="TDC3"/>
+            <w:rPr>
+              <w:rFonts w:eastAsiaTheme="minorEastAsia"/>
+              <w:noProof/>
+              <w:kern w:val="2"/>
+              <w:sz w:val="24"/>
+              <w:szCs w:val="24"/>
+              <w:lang w:val="es-AR" w:eastAsia="es-AR"/>
+              <w14:ligatures w14:val="standardContextual"/>
+            </w:rPr>
+          </w:pPr>
+          <w:hyperlink w:anchor="_Toc188274868" w:history="1">
+            <w:r>
+              <w:rPr>
+                <w:rStyle w:val="Hipervnculo"/>
+                <w:noProof/>
+              </w:rPr>
+              <w:t>Sugerencia de corrección</w:t>
+            </w:r>
+            <w:r>
+              <w:rPr>
+                <w:noProof/>
+                <w:webHidden/>
+              </w:rPr>
+              <w:tab/>
+            </w:r>
+            <w:r>
+              <w:rPr>
+                <w:noProof/>
+                <w:webHidden/>
+              </w:rPr>
+              <w:fldChar w:fldCharType="begin"/>
+            </w:r>
+            <w:r>
+              <w:rPr>
+                <w:noProof/>
+                <w:webHidden/>
+              </w:rPr>
+              <w:instrText xml:space="preserve"> PAGEREF _Toc188274868 \h </w:instrText>
+            </w:r>
+            <w:r>
+              <w:rPr>
+                <w:noProof/>
+                <w:webHidden/>
+              </w:rPr>
+            </w:r>
+            <w:r>
+              <w:rPr>
+                <w:noProof/>
+                <w:webHidden/>
+              </w:rPr>
+              <w:fldChar w:fldCharType="separate"/>
+            </w:r>
+            <w:r>
+              <w:rPr>
+                <w:noProof/>
+                <w:webHidden/>
+              </w:rPr>
+              <w:t>6</w:t>
             </w:r>
             <w:r>
               <w:rPr>
@@ -1716,12 +1835,14 @@
               <w:b w:val="0"/>
               <w:bCs w:val="0"/>
               <w:noProof/>
-              <w:sz w:val="22"/>
-              <w:szCs w:val="22"/>
-              <w:lang w:eastAsia="es-ES"/>
+              <w:kern w:val="2"/>
+              <w:sz w:val="24"/>
+              <w:szCs w:val="24"/>
+              <w:lang w:val="es-AR" w:eastAsia="es-AR"/>
+              <w14:ligatures w14:val="standardContextual"/>
             </w:rPr>
           </w:pPr>
-          <w:hyperlink w:anchor="_Toc259441536" w:history="1">
+          <w:hyperlink w:anchor="_Toc188274869" w:history="1">
             <w:r>
               <w:rPr>
                 <w:rStyle w:val="Hipervnculo"/>
@@ -1748,7 +1869,7 @@
                 <w:noProof/>
                 <w:webHidden/>
               </w:rPr>
-              <w:instrText xml:space="preserve"> PAGEREF _Toc259441536 \h </w:instrText>
+              <w:instrText xml:space="preserve"> PAGEREF _Toc188274869 \h </w:instrText>
             </w:r>
             <w:r>
               <w:rPr>
@@ -1768,7 +1889,7 @@
                 <w:noProof/>
                 <w:webHidden/>
               </w:rPr>
-              <w:t>5</w:t>
+              <w:t>6</w:t>
             </w:r>
             <w:r>
               <w:rPr>
@@ -1787,12 +1908,14 @@
               <w:i w:val="0"/>
               <w:iCs w:val="0"/>
               <w:noProof/>
-              <w:sz w:val="22"/>
-              <w:szCs w:val="22"/>
-              <w:lang w:eastAsia="es-ES"/>
+              <w:kern w:val="2"/>
+              <w:sz w:val="24"/>
+              <w:szCs w:val="24"/>
+              <w:lang w:val="es-AR" w:eastAsia="es-AR"/>
+              <w14:ligatures w14:val="standardContextual"/>
             </w:rPr>
           </w:pPr>
-          <w:hyperlink w:anchor="_Toc259441537" w:history="1">
+          <w:hyperlink w:anchor="_Toc188274870" w:history="1">
             <w:r>
               <w:rPr>
                 <w:rStyle w:val="Hipervnculo"/>
@@ -1819,7 +1942,7 @@
                 <w:noProof/>
                 <w:webHidden/>
               </w:rPr>
-              <w:instrText xml:space="preserve"> PAGEREF _Toc259441537 \h </w:instrText>
+              <w:instrText xml:space="preserve"> PAGEREF _Toc188274870 \h </w:instrText>
             </w:r>
             <w:r>
               <w:rPr>
@@ -1839,7 +1962,7 @@
                 <w:noProof/>
                 <w:webHidden/>
               </w:rPr>
-              <w:t>5</w:t>
+              <w:t>6</w:t>
             </w:r>
             <w:r>
               <w:rPr>
@@ -1858,12 +1981,14 @@
               <w:i w:val="0"/>
               <w:iCs w:val="0"/>
               <w:noProof/>
-              <w:sz w:val="22"/>
-              <w:szCs w:val="22"/>
-              <w:lang w:eastAsia="es-ES"/>
+              <w:kern w:val="2"/>
+              <w:sz w:val="24"/>
+              <w:szCs w:val="24"/>
+              <w:lang w:val="es-AR" w:eastAsia="es-AR"/>
+              <w14:ligatures w14:val="standardContextual"/>
             </w:rPr>
           </w:pPr>
-          <w:hyperlink w:anchor="_Toc259441538" w:history="1">
+          <w:hyperlink w:anchor="_Toc188274871" w:history="1">
             <w:r>
               <w:rPr>
                 <w:rStyle w:val="Hipervnculo"/>
@@ -1890,7 +2015,7 @@
                 <w:noProof/>
                 <w:webHidden/>
               </w:rPr>
-              <w:instrText xml:space="preserve"> PAGEREF _Toc259441538 \h </w:instrText>
+              <w:instrText xml:space="preserve"> PAGEREF _Toc188274871 \h </w:instrText>
             </w:r>
             <w:r>
               <w:rPr>
@@ -1910,78 +2035,7 @@
                 <w:noProof/>
                 <w:webHidden/>
               </w:rPr>
-              <w:t>5</w:t>
-            </w:r>
-            <w:r>
-              <w:rPr>
-                <w:noProof/>
-                <w:webHidden/>
-              </w:rPr>
-              <w:fldChar w:fldCharType="end"/>
-            </w:r>
-          </w:hyperlink>
-        </w:p>
-        <w:p>
-          <w:pPr>
-            <w:pStyle w:val="TDC2"/>
-            <w:rPr>
-              <w:rFonts w:eastAsiaTheme="minorEastAsia"/>
-              <w:i w:val="0"/>
-              <w:iCs w:val="0"/>
-              <w:noProof/>
-              <w:sz w:val="22"/>
-              <w:szCs w:val="22"/>
-              <w:lang w:eastAsia="es-ES"/>
-            </w:rPr>
-          </w:pPr>
-          <w:hyperlink w:anchor="_Toc259441539" w:history="1">
-            <w:r>
-              <w:rPr>
-                <w:rStyle w:val="Hipervnculo"/>
-                <w:noProof/>
-              </w:rPr>
-              <w:t>Próxima Revisión del Producto</w:t>
-            </w:r>
-            <w:r>
-              <w:rPr>
-                <w:noProof/>
-                <w:webHidden/>
-              </w:rPr>
-              <w:tab/>
-            </w:r>
-            <w:r>
-              <w:rPr>
-                <w:noProof/>
-                <w:webHidden/>
-              </w:rPr>
-              <w:fldChar w:fldCharType="begin"/>
-            </w:r>
-            <w:r>
-              <w:rPr>
-                <w:noProof/>
-                <w:webHidden/>
-              </w:rPr>
-              <w:instrText xml:space="preserve"> PAGEREF _Toc259441539 \h </w:instrText>
-            </w:r>
-            <w:r>
-              <w:rPr>
-                <w:noProof/>
-                <w:webHidden/>
-              </w:rPr>
-            </w:r>
-            <w:r>
-              <w:rPr>
-                <w:noProof/>
-                <w:webHidden/>
-              </w:rPr>
-              <w:fldChar w:fldCharType="separate"/>
-            </w:r>
-            <w:r>
-              <w:rPr>
-                <w:noProof/>
-                <w:webHidden/>
-              </w:rPr>
-              <w:t>5</w:t>
+              <w:t>6</w:t>
             </w:r>
             <w:r>
               <w:rPr>
@@ -2045,7 +2099,7 @@
       <w:pPr>
         <w:pStyle w:val="PSI-Ttulo1"/>
       </w:pPr>
-      <w:bookmarkStart w:id="1" w:name="_Toc259441527"/>
+      <w:bookmarkStart w:id="1" w:name="_Toc188274859"/>
       <w:r>
         <w:t>Producto revisado</w:t>
       </w:r>
@@ -2057,7 +2111,7 @@
         <w:pStyle w:val="PSI-Ttulo2"/>
       </w:pPr>
       <w:bookmarkStart w:id="2" w:name="_Toc16487888"/>
-      <w:bookmarkStart w:id="3" w:name="_Toc259441528"/>
+      <w:bookmarkStart w:id="3" w:name="_Toc188274860"/>
       <w:r>
         <w:t>Nombre del Producto revisado</w:t>
       </w:r>
@@ -2068,6 +2122,7 @@
       <w:pPr>
         <w:pStyle w:val="PSI-Normal"/>
         <w:ind w:left="0" w:firstLine="0"/>
+        <w:jc w:val="left"/>
       </w:pPr>
       <w:r>
         <w:t xml:space="preserve">El producto que se va a revisar es: Especificación de requerimientos. La versión que se va a revisar es la versión del 31 de octubre de 2024 y corresponde al área de requerimientos. </w:t>
@@ -2078,7 +2133,7 @@
         <w:pStyle w:val="PSI-Ttulo2"/>
       </w:pPr>
       <w:bookmarkStart w:id="4" w:name="_Toc16487889"/>
-      <w:bookmarkStart w:id="5" w:name="_Toc259441529"/>
+      <w:bookmarkStart w:id="5" w:name="_Toc188274861"/>
       <w:r>
         <w:t>Participantes de la revisión</w:t>
       </w:r>
@@ -2088,6 +2143,8 @@
     <w:p>
       <w:pPr>
         <w:pStyle w:val="PSI-Normal"/>
+        <w:ind w:left="0" w:firstLine="0"/>
+        <w:jc w:val="left"/>
       </w:pPr>
       <w:r>
         <w:t>Los participantes de la RTF son:</w:t>
@@ -2110,7 +2167,7 @@
         <w:pStyle w:val="PSI-Ttulo2"/>
       </w:pPr>
       <w:bookmarkStart w:id="6" w:name="_Toc16487890"/>
-      <w:bookmarkStart w:id="7" w:name="_Toc259441530"/>
+      <w:bookmarkStart w:id="7" w:name="_Toc188274862"/>
       <w:r>
         <w:t>Técnica utilizada</w:t>
       </w:r>
@@ -2120,7 +2177,7 @@
     <w:p>
       <w:pPr>
         <w:pStyle w:val="PSI-Normal"/>
-        <w:ind w:left="0" w:firstLine="0"/>
+        <w:jc w:val="left"/>
       </w:pPr>
       <w:r>
         <w:t xml:space="preserve">La revisión se realizó una lista de chequeo con las siguientes preguntas: </w:t>
@@ -2146,7 +2203,6 @@
           <w:p>
             <w:pPr>
               <w:pStyle w:val="PSI-Normal"/>
-              <w:ind w:left="0" w:firstLine="0"/>
             </w:pPr>
             <w:r>
               <w:t>Criterio</w:t>
@@ -2160,7 +2216,6 @@
           <w:p>
             <w:pPr>
               <w:pStyle w:val="PSI-Normal"/>
-              <w:ind w:left="0" w:firstLine="0"/>
             </w:pPr>
             <w:r>
               <w:t>Pregunta</w:t>
@@ -2174,7 +2229,6 @@
           <w:p>
             <w:pPr>
               <w:pStyle w:val="PSI-Normal"/>
-              <w:ind w:left="0" w:firstLine="0"/>
             </w:pPr>
             <w:r>
               <w:t>Si/No</w:t>
@@ -2188,7 +2242,6 @@
           <w:p>
             <w:pPr>
               <w:pStyle w:val="PSI-Normal"/>
-              <w:ind w:left="0" w:firstLine="0"/>
             </w:pPr>
             <w:r>
               <w:t>Comentarios</w:t>
@@ -2204,7 +2257,6 @@
           <w:p>
             <w:pPr>
               <w:pStyle w:val="PSI-Normal"/>
-              <w:ind w:left="0" w:firstLine="0"/>
             </w:pPr>
             <w:r>
               <w:t>Claridad</w:t>
@@ -2218,7 +2270,6 @@
           <w:p>
             <w:pPr>
               <w:pStyle w:val="PSI-Normal"/>
-              <w:ind w:left="0" w:firstLine="0"/>
             </w:pPr>
             <w:r>
               <w:t>¿Está escrito en un lenguaje claro y sin ambigüedades?</w:t>
@@ -2232,11 +2283,7 @@
           <w:p>
             <w:pPr>
               <w:pStyle w:val="PSI-Normal"/>
-              <w:ind w:left="0" w:firstLine="0"/>
             </w:pPr>
-            <w:r>
-              <w:t>No</w:t>
-            </w:r>
           </w:p>
         </w:tc>
         <w:tc>
@@ -2246,150 +2293,6 @@
           <w:p>
             <w:pPr>
               <w:pStyle w:val="PSI-Normal"/>
-              <w:ind w:left="0" w:firstLine="0"/>
-            </w:pPr>
-            <w:r>
-              <w:t>Se observa en los requerimientos RF2</w:t>
-            </w:r>
-            <w:r>
-              <w:t xml:space="preserve"> (</w:t>
-            </w:r>
-            <w:r>
-              <w:t>No explica que datos se pueden modificar y cuales no</w:t>
-            </w:r>
-            <w:r>
-              <w:t>)</w:t>
-            </w:r>
-            <w:r>
-              <w:t>, RF4</w:t>
-            </w:r>
-            <w:r>
-              <w:t xml:space="preserve"> (Incompleto falta que deba tener como mínimo una iteracion)</w:t>
-            </w:r>
-            <w:r>
-              <w:t>, RF12 (No explica que puede tener los planes pero si las tareas)</w:t>
-            </w:r>
-            <w:r>
-              <w:t xml:space="preserve">, RF13 (No especifica como los marcara), </w:t>
-            </w:r>
-            <w:r>
-              <w:t>RF14 (No especifica como los marcara), RF16 (Ambiguo, falta definir que graficos y medidas estadística se van a tomar), RF19 (Poco claro), RF21 (Incompleto, falta añadir las restricciones)</w:t>
-            </w:r>
-          </w:p>
-        </w:tc>
-      </w:tr>
-      <w:tr>
-        <w:tc>
-          <w:tcPr>
-            <w:tcW w:w="2122" w:type="dxa"/>
-          </w:tcPr>
-          <w:p>
-            <w:pPr>
-              <w:pStyle w:val="PSI-Normal"/>
-              <w:ind w:left="0" w:firstLine="0"/>
-            </w:pPr>
-            <w:r>
-              <w:t>Completitud</w:t>
-            </w:r>
-          </w:p>
-        </w:tc>
-        <w:tc>
-          <w:tcPr>
-            <w:tcW w:w="2833" w:type="dxa"/>
-          </w:tcPr>
-          <w:p>
-            <w:pPr>
-              <w:pStyle w:val="PSI-Normal"/>
-              <w:ind w:left="0" w:firstLine="0"/>
-            </w:pPr>
-            <w:r>
-              <w:t>¿</w:t>
-            </w:r>
-            <w:r>
-              <w:t>Se han definido los requerimientos no funcionales?</w:t>
-            </w:r>
-          </w:p>
-        </w:tc>
-        <w:tc>
-          <w:tcPr>
-            <w:tcW w:w="711" w:type="dxa"/>
-          </w:tcPr>
-          <w:p>
-            <w:pPr>
-              <w:pStyle w:val="PSI-Normal"/>
-              <w:ind w:left="0" w:firstLine="0"/>
-            </w:pPr>
-            <w:r>
-              <w:t>No</w:t>
-            </w:r>
-          </w:p>
-        </w:tc>
-        <w:tc>
-          <w:tcPr>
-            <w:tcW w:w="2828" w:type="dxa"/>
-          </w:tcPr>
-          <w:p>
-            <w:pPr>
-              <w:pStyle w:val="PSI-Normal"/>
-              <w:ind w:left="0" w:firstLine="0"/>
-            </w:pPr>
-            <w:r>
-              <w:t>No se encuentran definidos algunos tipos de requerimientos no funcionales como la usabilidad. Falta añadir requerimientos funcionales como ayuda visual en proyectos, etc.</w:t>
-            </w:r>
-          </w:p>
-        </w:tc>
-      </w:tr>
-      <w:tr>
-        <w:tc>
-          <w:tcPr>
-            <w:tcW w:w="2122" w:type="dxa"/>
-          </w:tcPr>
-          <w:p>
-            <w:pPr>
-              <w:pStyle w:val="PSI-Normal"/>
-              <w:ind w:left="0" w:firstLine="0"/>
-            </w:pPr>
-            <w:r>
-              <w:t>Consistencia</w:t>
-            </w:r>
-          </w:p>
-        </w:tc>
-        <w:tc>
-          <w:tcPr>
-            <w:tcW w:w="2833" w:type="dxa"/>
-          </w:tcPr>
-          <w:p>
-            <w:pPr>
-              <w:pStyle w:val="PSI-Normal"/>
-              <w:ind w:left="0" w:firstLine="0"/>
-            </w:pPr>
-            <w:r>
-              <w:t>¿Los términos y definiciones son consistentes en todo el documento?</w:t>
-            </w:r>
-          </w:p>
-        </w:tc>
-        <w:tc>
-          <w:tcPr>
-            <w:tcW w:w="711" w:type="dxa"/>
-          </w:tcPr>
-          <w:p>
-            <w:pPr>
-              <w:pStyle w:val="PSI-Normal"/>
-              <w:ind w:left="0" w:firstLine="0"/>
-            </w:pPr>
-            <w:r>
-              <w:t>Si</w:t>
-            </w:r>
-          </w:p>
-        </w:tc>
-        <w:tc>
-          <w:tcPr>
-            <w:tcW w:w="2828" w:type="dxa"/>
-          </w:tcPr>
-          <w:p>
-            <w:pPr>
-              <w:pStyle w:val="PSI-Normal"/>
-              <w:ind w:left="0" w:firstLine="0"/>
             </w:pPr>
           </w:p>
         </w:tc>
@@ -2402,11 +2305,9 @@
           <w:p>
             <w:pPr>
               <w:pStyle w:val="PSI-Normal"/>
-              <w:ind w:left="0" w:firstLine="0"/>
             </w:pPr>
             <w:r>
-              <w:lastRenderedPageBreak/>
-              <w:t>Trazabilidad</w:t>
+              <w:t>Completitud</w:t>
             </w:r>
           </w:p>
         </w:tc>
@@ -2417,10 +2318,12 @@
           <w:p>
             <w:pPr>
               <w:pStyle w:val="PSI-Normal"/>
-              <w:ind w:left="0" w:firstLine="0"/>
             </w:pPr>
             <w:r>
-              <w:t>¿Cada requerimiento tiene un identificador único?</w:t>
+              <w:t>¿</w:t>
+            </w:r>
+            <w:r>
+              <w:t>Se han definido los requerimientos no funcionales?</w:t>
             </w:r>
           </w:p>
         </w:tc>
@@ -2431,11 +2334,7 @@
           <w:p>
             <w:pPr>
               <w:pStyle w:val="PSI-Normal"/>
-              <w:ind w:left="0" w:firstLine="0"/>
             </w:pPr>
-            <w:r>
-              <w:t>Si</w:t>
-            </w:r>
           </w:p>
         </w:tc>
         <w:tc>
@@ -2445,7 +2344,6 @@
           <w:p>
             <w:pPr>
               <w:pStyle w:val="PSI-Normal"/>
-              <w:ind w:left="0" w:firstLine="0"/>
             </w:pPr>
           </w:p>
         </w:tc>
@@ -2458,10 +2356,9 @@
           <w:p>
             <w:pPr>
               <w:pStyle w:val="PSI-Normal"/>
-              <w:ind w:left="0" w:firstLine="0"/>
             </w:pPr>
             <w:r>
-              <w:t>Testabilidad</w:t>
+              <w:t>Consistencia</w:t>
             </w:r>
           </w:p>
         </w:tc>
@@ -2472,10 +2369,9 @@
           <w:p>
             <w:pPr>
               <w:pStyle w:val="PSI-Normal"/>
-              <w:ind w:left="0" w:firstLine="0"/>
             </w:pPr>
             <w:r>
-              <w:t>¿Es posible diseñar pruebas para verificar el cumplimiento de cada requerimiento?</w:t>
+              <w:t>¿Los términos y definiciones son consistentes en todo el documento?</w:t>
             </w:r>
           </w:p>
         </w:tc>
@@ -2486,10 +2382,292 @@
           <w:p>
             <w:pPr>
               <w:pStyle w:val="PSI-Normal"/>
-              <w:ind w:left="0" w:firstLine="0"/>
             </w:pPr>
-            <w:r>
-              <w:t>Si</w:t>
+          </w:p>
+        </w:tc>
+        <w:tc>
+          <w:tcPr>
+            <w:tcW w:w="2828" w:type="dxa"/>
+          </w:tcPr>
+          <w:p>
+            <w:pPr>
+              <w:pStyle w:val="PSI-Normal"/>
+            </w:pPr>
+          </w:p>
+        </w:tc>
+      </w:tr>
+      <w:tr>
+        <w:tc>
+          <w:tcPr>
+            <w:tcW w:w="2122" w:type="dxa"/>
+          </w:tcPr>
+          <w:p>
+            <w:pPr>
+              <w:pStyle w:val="PSI-Normal"/>
+            </w:pPr>
+            <w:r>
+              <w:t>Trazabilidad</w:t>
+            </w:r>
+          </w:p>
+        </w:tc>
+        <w:tc>
+          <w:tcPr>
+            <w:tcW w:w="2833" w:type="dxa"/>
+          </w:tcPr>
+          <w:p>
+            <w:pPr>
+              <w:pStyle w:val="PSI-Normal"/>
+            </w:pPr>
+            <w:r>
+              <w:t>¿Cada requerimiento tiene un identificador único?</w:t>
+            </w:r>
+          </w:p>
+        </w:tc>
+        <w:tc>
+          <w:tcPr>
+            <w:tcW w:w="711" w:type="dxa"/>
+          </w:tcPr>
+          <w:p>
+            <w:pPr>
+              <w:pStyle w:val="PSI-Normal"/>
+            </w:pPr>
+          </w:p>
+        </w:tc>
+        <w:tc>
+          <w:tcPr>
+            <w:tcW w:w="2828" w:type="dxa"/>
+          </w:tcPr>
+          <w:p>
+            <w:pPr>
+              <w:pStyle w:val="PSI-Normal"/>
+            </w:pPr>
+          </w:p>
+        </w:tc>
+      </w:tr>
+      <w:tr>
+        <w:tc>
+          <w:tcPr>
+            <w:tcW w:w="2122" w:type="dxa"/>
+          </w:tcPr>
+          <w:p>
+            <w:pPr>
+              <w:pStyle w:val="PSI-Normal"/>
+            </w:pPr>
+            <w:proofErr w:type="spellStart"/>
+            <w:r>
+              <w:t>Testabilidad</w:t>
+            </w:r>
+            <w:proofErr w:type="spellEnd"/>
+          </w:p>
+        </w:tc>
+        <w:tc>
+          <w:tcPr>
+            <w:tcW w:w="2833" w:type="dxa"/>
+          </w:tcPr>
+          <w:p>
+            <w:pPr>
+              <w:pStyle w:val="PSI-Normal"/>
+            </w:pPr>
+            <w:r>
+              <w:t>¿Es posible diseñar pruebas para verificar el cumplimiento de cada requerimiento?</w:t>
+            </w:r>
+          </w:p>
+        </w:tc>
+        <w:tc>
+          <w:tcPr>
+            <w:tcW w:w="711" w:type="dxa"/>
+          </w:tcPr>
+          <w:p>
+            <w:pPr>
+              <w:pStyle w:val="PSI-Normal"/>
+            </w:pPr>
+          </w:p>
+        </w:tc>
+        <w:tc>
+          <w:tcPr>
+            <w:tcW w:w="2828" w:type="dxa"/>
+          </w:tcPr>
+          <w:p>
+            <w:pPr>
+              <w:pStyle w:val="PSI-Normal"/>
+            </w:pPr>
+          </w:p>
+        </w:tc>
+      </w:tr>
+    </w:tbl>
+    <w:p>
+      <w:pPr>
+        <w:pStyle w:val="PSI-Normal"/>
+      </w:pPr>
+    </w:p>
+    <w:p>
+      <w:pPr>
+        <w:pStyle w:val="MNormal"/>
+      </w:pPr>
+    </w:p>
+    <w:p>
+      <w:pPr>
+        <w:pStyle w:val="PSI-Ttulo1"/>
+      </w:pPr>
+      <w:bookmarkStart w:id="8" w:name="_Toc16487891"/>
+      <w:bookmarkStart w:id="9" w:name="_Toc188274863"/>
+      <w:r>
+        <w:t>Objetivos de la RTF</w:t>
+      </w:r>
+      <w:bookmarkEnd w:id="8"/>
+      <w:bookmarkEnd w:id="9"/>
+    </w:p>
+    <w:p>
+      <w:pPr>
+        <w:pStyle w:val="PSI-Normal"/>
+        <w:ind w:left="0" w:firstLine="0"/>
+        <w:jc w:val="left"/>
+      </w:pPr>
+      <w:r>
+        <w:t xml:space="preserve">En esta revisión, se buscó que la especificación de requerimientos cumpla con estos criterios: Claridad, Completitud, Consistencia, Trazabilidad y </w:t>
+      </w:r>
+      <w:proofErr w:type="spellStart"/>
+      <w:r>
+        <w:t>Testeabilidad</w:t>
+      </w:r>
+      <w:proofErr w:type="spellEnd"/>
+      <w:r>
+        <w:t xml:space="preserve"> para asegurar la calidad de los requerimientos como la calidad de la documentación. </w:t>
+      </w:r>
+    </w:p>
+    <w:p/>
+    <w:p>
+      <w:pPr>
+        <w:pStyle w:val="PSI-Ttulo1"/>
+      </w:pPr>
+      <w:bookmarkStart w:id="10" w:name="_Toc16487892"/>
+      <w:bookmarkStart w:id="11" w:name="_Toc188274864"/>
+      <w:r>
+        <w:lastRenderedPageBreak/>
+        <w:t>Problemas detectados</w:t>
+      </w:r>
+      <w:bookmarkEnd w:id="10"/>
+      <w:bookmarkEnd w:id="11"/>
+    </w:p>
+    <w:p>
+      <w:pPr>
+        <w:pStyle w:val="PSI-Normal"/>
+        <w:jc w:val="both"/>
+      </w:pPr>
+      <w:r>
+        <w:t>Se anexa la lista de chequeo completa</w:t>
+      </w:r>
+    </w:p>
+    <w:tbl>
+      <w:tblPr>
+        <w:tblStyle w:val="Tablaconcuadrcula"/>
+        <w:tblW w:w="0" w:type="auto"/>
+        <w:tblLook w:val="04A0" w:firstRow="1" w:lastRow="0" w:firstColumn="1" w:lastColumn="0" w:noHBand="0" w:noVBand="1"/>
+      </w:tblPr>
+      <w:tblGrid>
+        <w:gridCol w:w="2122"/>
+        <w:gridCol w:w="2833"/>
+        <w:gridCol w:w="711"/>
+        <w:gridCol w:w="2828"/>
+      </w:tblGrid>
+      <w:tr>
+        <w:tc>
+          <w:tcPr>
+            <w:tcW w:w="2122" w:type="dxa"/>
+          </w:tcPr>
+          <w:p>
+            <w:pPr>
+              <w:pStyle w:val="PSI-Normal"/>
+              <w:jc w:val="both"/>
+            </w:pPr>
+            <w:r>
+              <w:t>Criterio</w:t>
+            </w:r>
+          </w:p>
+        </w:tc>
+        <w:tc>
+          <w:tcPr>
+            <w:tcW w:w="2833" w:type="dxa"/>
+          </w:tcPr>
+          <w:p>
+            <w:pPr>
+              <w:pStyle w:val="PSI-Normal"/>
+              <w:jc w:val="both"/>
+            </w:pPr>
+            <w:r>
+              <w:t>Pregunta</w:t>
+            </w:r>
+          </w:p>
+        </w:tc>
+        <w:tc>
+          <w:tcPr>
+            <w:tcW w:w="711" w:type="dxa"/>
+          </w:tcPr>
+          <w:p>
+            <w:pPr>
+              <w:pStyle w:val="PSI-Normal"/>
+              <w:jc w:val="both"/>
+            </w:pPr>
+            <w:r>
+              <w:t>Si/No</w:t>
+            </w:r>
+          </w:p>
+        </w:tc>
+        <w:tc>
+          <w:tcPr>
+            <w:tcW w:w="2828" w:type="dxa"/>
+          </w:tcPr>
+          <w:p>
+            <w:pPr>
+              <w:pStyle w:val="PSI-Normal"/>
+              <w:jc w:val="both"/>
+            </w:pPr>
+            <w:r>
+              <w:t>Comentarios</w:t>
+            </w:r>
+          </w:p>
+        </w:tc>
+      </w:tr>
+      <w:tr>
+        <w:tc>
+          <w:tcPr>
+            <w:tcW w:w="2122" w:type="dxa"/>
+          </w:tcPr>
+          <w:p>
+            <w:pPr>
+              <w:pStyle w:val="PSI-Normal"/>
+              <w:jc w:val="both"/>
+            </w:pPr>
+            <w:r>
+              <w:t>Claridad</w:t>
+            </w:r>
+          </w:p>
+        </w:tc>
+        <w:tc>
+          <w:tcPr>
+            <w:tcW w:w="2833" w:type="dxa"/>
+          </w:tcPr>
+          <w:p>
+            <w:pPr>
+              <w:pStyle w:val="PSI-Normal"/>
+              <w:jc w:val="both"/>
+            </w:pPr>
+            <w:r>
+              <w:t>¿Está escrito en un lenguaje claro y sin ambigüedades?</w:t>
+            </w:r>
+          </w:p>
+        </w:tc>
+        <w:tc>
+          <w:tcPr>
+            <w:tcW w:w="711" w:type="dxa"/>
+          </w:tcPr>
+          <w:p>
+            <w:pPr>
+              <w:pStyle w:val="PSI-Normal"/>
+              <w:jc w:val="both"/>
+            </w:pPr>
+            <w:r>
+              <w:t>No</w:t>
             </w:r>
           </w:p>
         </w:tc>
@@ -2501,6 +2679,262 @@
             <w:pPr>
               <w:pStyle w:val="PSI-Normal"/>
               <w:ind w:left="0" w:firstLine="0"/>
+              <w:jc w:val="both"/>
+            </w:pPr>
+            <w:r>
+              <w:t xml:space="preserve">Se observa en los requerimientos RF2 (No explica que datos se pueden modificar y cuales no), RF4 (Incompleto falta que deba tener como mínimo una </w:t>
+            </w:r>
+            <w:proofErr w:type="spellStart"/>
+            <w:r>
+              <w:t>iteracion</w:t>
+            </w:r>
+            <w:proofErr w:type="spellEnd"/>
+            <w:r>
+              <w:t xml:space="preserve">), RF12 (No explica que puede tener los </w:t>
+            </w:r>
+            <w:proofErr w:type="gramStart"/>
+            <w:r>
+              <w:t>planes</w:t>
+            </w:r>
+            <w:proofErr w:type="gramEnd"/>
+            <w:r>
+              <w:t xml:space="preserve"> pero si las tareas), RF13 (No especifica como los marcara), RF14 (No especifica como los marcara), RF16 (Ambiguo, falta definir que </w:t>
+            </w:r>
+            <w:proofErr w:type="spellStart"/>
+            <w:r>
+              <w:t>graficos</w:t>
+            </w:r>
+            <w:proofErr w:type="spellEnd"/>
+            <w:r>
+              <w:t xml:space="preserve"> y medidas estadística se van a tomar), RF19 (Poco claro), RF21 (Incompleto, falta añadir las restricciones)</w:t>
+            </w:r>
+          </w:p>
+        </w:tc>
+      </w:tr>
+      <w:tr>
+        <w:tc>
+          <w:tcPr>
+            <w:tcW w:w="2122" w:type="dxa"/>
+          </w:tcPr>
+          <w:p>
+            <w:pPr>
+              <w:pStyle w:val="PSI-Normal"/>
+              <w:jc w:val="both"/>
+            </w:pPr>
+            <w:r>
+              <w:t>Completitud</w:t>
+            </w:r>
+          </w:p>
+        </w:tc>
+        <w:tc>
+          <w:tcPr>
+            <w:tcW w:w="2833" w:type="dxa"/>
+          </w:tcPr>
+          <w:p>
+            <w:pPr>
+              <w:pStyle w:val="PSI-Normal"/>
+              <w:jc w:val="both"/>
+            </w:pPr>
+            <w:r>
+              <w:t>¿</w:t>
+            </w:r>
+            <w:r>
+              <w:t>Se han definido los requerimientos no funcionales?</w:t>
+            </w:r>
+          </w:p>
+        </w:tc>
+        <w:tc>
+          <w:tcPr>
+            <w:tcW w:w="711" w:type="dxa"/>
+          </w:tcPr>
+          <w:p>
+            <w:pPr>
+              <w:pStyle w:val="PSI-Normal"/>
+              <w:jc w:val="both"/>
+            </w:pPr>
+            <w:r>
+              <w:t>No</w:t>
+            </w:r>
+          </w:p>
+        </w:tc>
+        <w:tc>
+          <w:tcPr>
+            <w:tcW w:w="2828" w:type="dxa"/>
+          </w:tcPr>
+          <w:p>
+            <w:pPr>
+              <w:pStyle w:val="PSI-Normal"/>
+              <w:jc w:val="both"/>
+            </w:pPr>
+            <w:r>
+              <w:t>No se encuentran definidos algunos tipos de requerimientos no funcionales como la usabilidad. Falta añadir requerimientos funcionales como ayuda visual en proyectos, etc.</w:t>
+            </w:r>
+          </w:p>
+        </w:tc>
+      </w:tr>
+      <w:tr>
+        <w:tc>
+          <w:tcPr>
+            <w:tcW w:w="2122" w:type="dxa"/>
+          </w:tcPr>
+          <w:p>
+            <w:pPr>
+              <w:pStyle w:val="PSI-Normal"/>
+              <w:jc w:val="both"/>
+            </w:pPr>
+            <w:r>
+              <w:t>Consistencia</w:t>
+            </w:r>
+          </w:p>
+        </w:tc>
+        <w:tc>
+          <w:tcPr>
+            <w:tcW w:w="2833" w:type="dxa"/>
+          </w:tcPr>
+          <w:p>
+            <w:pPr>
+              <w:pStyle w:val="PSI-Normal"/>
+              <w:jc w:val="both"/>
+            </w:pPr>
+            <w:r>
+              <w:t>¿Los términos y definiciones son consistentes en todo el documento?</w:t>
+            </w:r>
+          </w:p>
+        </w:tc>
+        <w:tc>
+          <w:tcPr>
+            <w:tcW w:w="711" w:type="dxa"/>
+          </w:tcPr>
+          <w:p>
+            <w:pPr>
+              <w:pStyle w:val="PSI-Normal"/>
+              <w:jc w:val="both"/>
+            </w:pPr>
+            <w:r>
+              <w:t>Si</w:t>
+            </w:r>
+          </w:p>
+        </w:tc>
+        <w:tc>
+          <w:tcPr>
+            <w:tcW w:w="2828" w:type="dxa"/>
+          </w:tcPr>
+          <w:p>
+            <w:pPr>
+              <w:pStyle w:val="PSI-Normal"/>
+              <w:jc w:val="both"/>
+            </w:pPr>
+          </w:p>
+        </w:tc>
+      </w:tr>
+      <w:tr>
+        <w:tc>
+          <w:tcPr>
+            <w:tcW w:w="2122" w:type="dxa"/>
+          </w:tcPr>
+          <w:p>
+            <w:pPr>
+              <w:pStyle w:val="PSI-Normal"/>
+              <w:jc w:val="both"/>
+            </w:pPr>
+            <w:r>
+              <w:t>Trazabilidad</w:t>
+            </w:r>
+          </w:p>
+        </w:tc>
+        <w:tc>
+          <w:tcPr>
+            <w:tcW w:w="2833" w:type="dxa"/>
+          </w:tcPr>
+          <w:p>
+            <w:pPr>
+              <w:pStyle w:val="PSI-Normal"/>
+              <w:jc w:val="both"/>
+            </w:pPr>
+            <w:r>
+              <w:t>¿Cada requerimiento tiene un identificador único?</w:t>
+            </w:r>
+          </w:p>
+        </w:tc>
+        <w:tc>
+          <w:tcPr>
+            <w:tcW w:w="711" w:type="dxa"/>
+          </w:tcPr>
+          <w:p>
+            <w:pPr>
+              <w:pStyle w:val="PSI-Normal"/>
+              <w:jc w:val="both"/>
+            </w:pPr>
+            <w:r>
+              <w:t>Si</w:t>
+            </w:r>
+          </w:p>
+        </w:tc>
+        <w:tc>
+          <w:tcPr>
+            <w:tcW w:w="2828" w:type="dxa"/>
+          </w:tcPr>
+          <w:p>
+            <w:pPr>
+              <w:pStyle w:val="PSI-Normal"/>
+              <w:jc w:val="both"/>
+            </w:pPr>
+          </w:p>
+        </w:tc>
+      </w:tr>
+      <w:tr>
+        <w:tc>
+          <w:tcPr>
+            <w:tcW w:w="2122" w:type="dxa"/>
+          </w:tcPr>
+          <w:p>
+            <w:pPr>
+              <w:pStyle w:val="PSI-Normal"/>
+              <w:jc w:val="both"/>
+            </w:pPr>
+            <w:proofErr w:type="spellStart"/>
+            <w:r>
+              <w:t>Testabilidad</w:t>
+            </w:r>
+            <w:proofErr w:type="spellEnd"/>
+          </w:p>
+        </w:tc>
+        <w:tc>
+          <w:tcPr>
+            <w:tcW w:w="2833" w:type="dxa"/>
+          </w:tcPr>
+          <w:p>
+            <w:pPr>
+              <w:pStyle w:val="PSI-Normal"/>
+              <w:jc w:val="both"/>
+            </w:pPr>
+            <w:r>
+              <w:t>¿Es posible diseñar pruebas para verificar el cumplimiento de cada requerimiento?</w:t>
+            </w:r>
+          </w:p>
+        </w:tc>
+        <w:tc>
+          <w:tcPr>
+            <w:tcW w:w="711" w:type="dxa"/>
+          </w:tcPr>
+          <w:p>
+            <w:pPr>
+              <w:pStyle w:val="PSI-Normal"/>
+              <w:jc w:val="both"/>
+            </w:pPr>
+            <w:r>
+              <w:t>Si</w:t>
+            </w:r>
+          </w:p>
+        </w:tc>
+        <w:tc>
+          <w:tcPr>
+            <w:tcW w:w="2828" w:type="dxa"/>
+          </w:tcPr>
+          <w:p>
+            <w:pPr>
+              <w:pStyle w:val="PSI-Normal"/>
+              <w:jc w:val="both"/>
             </w:pPr>
           </w:p>
         </w:tc>
@@ -2509,60 +2943,24 @@
     <w:p>
       <w:pPr>
         <w:pStyle w:val="PSI-Normal"/>
-        <w:ind w:left="0" w:firstLine="0"/>
+        <w:jc w:val="left"/>
       </w:pPr>
     </w:p>
     <w:p>
       <w:pPr>
-        <w:pStyle w:val="MNormal"/>
-      </w:pPr>
-    </w:p>
-    <w:p>
-      <w:pPr>
-        <w:pStyle w:val="PSI-Ttulo1"/>
-      </w:pPr>
-      <w:bookmarkStart w:id="8" w:name="_Toc16487891"/>
-      <w:bookmarkStart w:id="9" w:name="_Toc259441531"/>
-      <w:r>
-        <w:t>Objetivos de la RTF</w:t>
-      </w:r>
-      <w:bookmarkEnd w:id="8"/>
-      <w:bookmarkEnd w:id="9"/>
-    </w:p>
-    <w:p>
-      <w:pPr>
-        <w:pStyle w:val="PSI-Normal"/>
-        <w:ind w:left="0" w:firstLine="0"/>
-      </w:pPr>
-      <w:r>
-        <w:t xml:space="preserve">En esta revisión, se buscó que la especificación de requerimientos cumpla con estos criterios: Claridad, Completitud, Consistencia, Trazabilidad y Testeabilidad para asegurar la calidad de los requerimientos como la calidad de la documentación. </w:t>
-      </w:r>
-    </w:p>
-    <w:p/>
-    <w:p>
-      <w:pPr>
-        <w:pStyle w:val="PSI-Ttulo1"/>
-      </w:pPr>
-      <w:bookmarkStart w:id="10" w:name="_Toc16487892"/>
-      <w:bookmarkStart w:id="11" w:name="_Toc259441532"/>
-      <w:r>
-        <w:t>Problemas detectados</w:t>
-      </w:r>
-      <w:bookmarkEnd w:id="10"/>
-      <w:bookmarkEnd w:id="11"/>
-    </w:p>
-    <w:p>
-      <w:pPr>
         <w:pStyle w:val="PSI-Ttulo2"/>
       </w:pPr>
+      <w:bookmarkStart w:id="12" w:name="_Toc188274865"/>
       <w:r>
         <w:t>Claridad</w:t>
       </w:r>
+      <w:bookmarkEnd w:id="12"/>
     </w:p>
     <w:p>
       <w:pPr>
         <w:pStyle w:val="PSI-Normal"/>
         <w:ind w:left="0" w:firstLine="0"/>
+        <w:jc w:val="both"/>
       </w:pPr>
       <w:r>
         <w:t xml:space="preserve">En el documento revisado se encontró algunas faltas de claridad o ambigüedades que deben ser corregidas. Las que se encontraron fueron: </w:t>
@@ -2575,6 +2973,7 @@
           <w:ilvl w:val="0"/>
           <w:numId w:val="15"/>
         </w:numPr>
+        <w:jc w:val="both"/>
       </w:pPr>
       <w:r>
         <w:t>RF2: No se explican las restricciones para añadir, modificar o eliminar un perfil.</w:t>
@@ -2587,6 +2986,7 @@
           <w:ilvl w:val="0"/>
           <w:numId w:val="15"/>
         </w:numPr>
+        <w:jc w:val="both"/>
       </w:pPr>
       <w:r>
         <w:t>RF4: No se explican las restricciones para añadir un proyecto. No explica la modificación ni la eliminación ni sus restricciones.</w:t>
@@ -2599,9 +2999,19 @@
           <w:ilvl w:val="0"/>
           <w:numId w:val="15"/>
         </w:numPr>
+        <w:jc w:val="both"/>
       </w:pPr>
       <w:r>
-        <w:t xml:space="preserve">RF12: No se explican los datos que deben contener los planes de un riesgo pero si las tareas. Falta explicar restricciones. </w:t>
+        <w:lastRenderedPageBreak/>
+        <w:t xml:space="preserve">RF12: No se explican los datos que deben contener los planes de un </w:t>
+      </w:r>
+      <w:proofErr w:type="gramStart"/>
+      <w:r>
+        <w:t>riesgo</w:t>
+      </w:r>
+      <w:proofErr w:type="gramEnd"/>
+      <w:r>
+        <w:t xml:space="preserve"> pero si las tareas. Falta explicar restricciones. </w:t>
       </w:r>
     </w:p>
     <w:p>
@@ -2611,9 +3021,18 @@
           <w:ilvl w:val="0"/>
           <w:numId w:val="15"/>
         </w:numPr>
+        <w:jc w:val="both"/>
       </w:pPr>
       <w:r>
-        <w:t>RF13 y 14: No explica que marca visual va a utilizar para indicar que esta pendiente la evaluación y planificación.</w:t>
+        <w:t xml:space="preserve">RF13 y 14: No explica que marca visual va a utilizar para indicar que </w:t>
+      </w:r>
+      <w:proofErr w:type="spellStart"/>
+      <w:r>
+        <w:t>esta</w:t>
+      </w:r>
+      <w:proofErr w:type="spellEnd"/>
+      <w:r>
+        <w:t xml:space="preserve"> pendiente la evaluación y planificación.</w:t>
       </w:r>
     </w:p>
     <w:p>
@@ -2623,6 +3042,7 @@
           <w:ilvl w:val="0"/>
           <w:numId w:val="15"/>
         </w:numPr>
+        <w:jc w:val="both"/>
       </w:pPr>
       <w:r>
         <w:t>RF16: No se explica que tipos de gráficos se van a utilizar, no se explican las medidas estadísticas.</w:t>
@@ -2635,6 +3055,7 @@
           <w:ilvl w:val="0"/>
           <w:numId w:val="15"/>
         </w:numPr>
+        <w:jc w:val="both"/>
       </w:pPr>
       <w:r>
         <w:t>RF19: No queda claro. Rara redacción.</w:t>
@@ -2647,6 +3068,7 @@
           <w:ilvl w:val="0"/>
           <w:numId w:val="15"/>
         </w:numPr>
+        <w:jc w:val="both"/>
       </w:pPr>
       <w:r>
         <w:t>RF21: No se explica las restricciones.</w:t>
@@ -2655,24 +3077,27 @@
     <w:p>
       <w:pPr>
         <w:ind w:left="576"/>
+        <w:jc w:val="both"/>
       </w:pPr>
     </w:p>
     <w:p>
       <w:pPr>
         <w:pStyle w:val="PSI-Ttulo3"/>
-      </w:pPr>
-      <w:bookmarkStart w:id="12" w:name="_Toc16487894"/>
-      <w:bookmarkStart w:id="13" w:name="_Toc259441534"/>
+        <w:jc w:val="both"/>
+      </w:pPr>
+      <w:bookmarkStart w:id="13" w:name="_Toc16487894"/>
+      <w:bookmarkStart w:id="14" w:name="_Toc188274866"/>
       <w:r>
         <w:t>Sugerencia de corrección</w:t>
       </w:r>
-      <w:bookmarkEnd w:id="12"/>
       <w:bookmarkEnd w:id="13"/>
+      <w:bookmarkEnd w:id="14"/>
     </w:p>
     <w:p>
       <w:pPr>
         <w:pStyle w:val="PSI-Normal"/>
         <w:ind w:left="0" w:firstLine="0"/>
+        <w:jc w:val="both"/>
       </w:pPr>
       <w:r>
         <w:t>Se sugiere, revisar la redacción de cada uno de los requerimientos nombrados previamente y</w:t>
@@ -2684,16 +3109,19 @@
     <w:p>
       <w:pPr>
         <w:pStyle w:val="PSI-Ttulo2"/>
-      </w:pPr>
+        <w:jc w:val="both"/>
+      </w:pPr>
+      <w:bookmarkStart w:id="15" w:name="_Toc188274867"/>
       <w:r>
-        <w:lastRenderedPageBreak/>
         <w:t>Completitud</w:t>
       </w:r>
+      <w:bookmarkEnd w:id="15"/>
     </w:p>
     <w:p>
       <w:pPr>
         <w:pStyle w:val="PSI-Normal"/>
         <w:ind w:left="0" w:firstLine="0"/>
+        <w:jc w:val="both"/>
       </w:pPr>
       <w:r>
         <w:t>No se han definidos en su completitud los requerimientos no funcionales y faltan requerimientos funcionales como las marcas visuales en otras secciones de la implementación que fueron remarcadas por los clientes.</w:t>
@@ -2702,60 +3130,64 @@
     <w:p>
       <w:pPr>
         <w:pStyle w:val="PSI-Ttulo3"/>
-      </w:pPr>
+        <w:jc w:val="both"/>
+      </w:pPr>
+      <w:bookmarkStart w:id="16" w:name="_Toc188274868"/>
       <w:r>
         <w:t>Sugerencia de corrección</w:t>
       </w:r>
+      <w:bookmarkEnd w:id="16"/>
     </w:p>
     <w:p>
       <w:pPr>
         <w:pStyle w:val="PSI-Normal"/>
         <w:ind w:left="0" w:firstLine="0"/>
+        <w:jc w:val="both"/>
       </w:pPr>
       <w:r>
-        <w:t xml:space="preserve">Se sugiere, </w:t>
-      </w:r>
-      <w:r>
-        <w:t>analizar los posibles requerimientos no funcionales junto con los requerimientos funcionales pendientes. Se debería realizar un documento con los nuevos requerimientos para evitar la falta de estos.</w:t>
+        <w:t>Se sugiere, analizar los posibles requerimientos no funcionales junto con los requerimientos funcionales pendientes. Se debería realizar un documento con los nuevos requerimientos para evitar la falta de estos.</w:t>
       </w:r>
     </w:p>
     <w:p>
       <w:pPr>
         <w:pStyle w:val="PSI-Normal"/>
-        <w:ind w:left="0" w:firstLine="0"/>
+        <w:jc w:val="both"/>
       </w:pPr>
     </w:p>
     <w:p>
       <w:pPr>
         <w:pStyle w:val="PSI-Ttulo1"/>
-      </w:pPr>
-      <w:bookmarkStart w:id="14" w:name="_Toc16487896"/>
-      <w:bookmarkStart w:id="15" w:name="_Toc259441536"/>
+        <w:jc w:val="both"/>
+      </w:pPr>
+      <w:bookmarkStart w:id="17" w:name="_Toc16487896"/>
+      <w:bookmarkStart w:id="18" w:name="_Toc188274869"/>
       <w:r>
         <w:t>Evaluación</w:t>
       </w:r>
-      <w:bookmarkEnd w:id="14"/>
-      <w:bookmarkEnd w:id="15"/>
+      <w:bookmarkEnd w:id="17"/>
+      <w:bookmarkEnd w:id="18"/>
     </w:p>
     <w:p>
       <w:pPr>
         <w:pStyle w:val="PSI-Ttulo2"/>
         <w:ind w:left="0" w:firstLine="0"/>
-      </w:pPr>
-      <w:bookmarkStart w:id="16" w:name="_Toc16487897"/>
+        <w:jc w:val="both"/>
+      </w:pPr>
+      <w:bookmarkStart w:id="19" w:name="_Toc16487897"/>
       <w:r>
         <w:br/>
       </w:r>
-      <w:bookmarkStart w:id="17" w:name="_Toc259441537"/>
+      <w:bookmarkStart w:id="20" w:name="_Toc188274870"/>
       <w:r>
         <w:t>Estado actual del Producto</w:t>
       </w:r>
-      <w:bookmarkEnd w:id="16"/>
-      <w:bookmarkEnd w:id="17"/>
+      <w:bookmarkEnd w:id="19"/>
+      <w:bookmarkEnd w:id="20"/>
     </w:p>
     <w:p>
       <w:pPr>
         <w:pStyle w:val="PSI-Normal"/>
+        <w:jc w:val="both"/>
       </w:pPr>
       <w:r>
         <w:t>S</w:t>
@@ -2773,31 +3205,47 @@
     <w:p>
       <w:pPr>
         <w:pStyle w:val="PSI-Ttulo2"/>
-      </w:pPr>
-      <w:bookmarkStart w:id="18" w:name="_Toc16487898"/>
-      <w:bookmarkStart w:id="19" w:name="_Toc259441538"/>
+        <w:jc w:val="both"/>
+      </w:pPr>
+      <w:bookmarkStart w:id="21" w:name="_Toc16487898"/>
+      <w:bookmarkStart w:id="22" w:name="_Toc188274871"/>
+      <w:proofErr w:type="gramStart"/>
       <w:r>
         <w:t>Acciones a tomar</w:t>
       </w:r>
-      <w:bookmarkEnd w:id="18"/>
-      <w:bookmarkEnd w:id="19"/>
+      <w:bookmarkEnd w:id="21"/>
+      <w:bookmarkEnd w:id="22"/>
+      <w:proofErr w:type="gramEnd"/>
     </w:p>
     <w:p>
       <w:pPr>
         <w:pStyle w:val="PSI-Normal"/>
-        <w:ind w:left="0" w:firstLine="0"/>
+        <w:jc w:val="both"/>
       </w:pPr>
       <w:r>
-        <w:t>Esta sección se completara una vez que el documento sea revisado.</w:t>
+        <w:t xml:space="preserve">Esta sección se </w:t>
+      </w:r>
+      <w:proofErr w:type="gramStart"/>
+      <w:r>
+        <w:t>completara</w:t>
+      </w:r>
+      <w:proofErr w:type="gramEnd"/>
+      <w:r>
+        <w:t xml:space="preserve"> una vez que el documento sea revisado.</w:t>
       </w:r>
       <w:r>
         <w:br/>
       </w:r>
     </w:p>
-    <w:p/>
     <w:p>
       <w:pPr>
+        <w:jc w:val="both"/>
+      </w:pPr>
+    </w:p>
+    <w:p>
+      <w:pPr>
         <w:pStyle w:val="PSI-Ttulo1"/>
+        <w:jc w:val="both"/>
         <w:rPr>
           <w:lang w:val="es-ES"/>
         </w:rPr>
@@ -2860,8 +3308,13 @@
       </w:sdtPr>
       <w:sdtContent>
         <w:r>
-          <w:t>T-Code</w:t>
+          <w:t>T-</w:t>
         </w:r>
+        <w:proofErr w:type="spellStart"/>
+        <w:r>
+          <w:t>Code</w:t>
+        </w:r>
+        <w:proofErr w:type="spellEnd"/>
       </w:sdtContent>
     </w:sdt>
     <w:r>
@@ -3781,7 +4234,23 @@
             <w:rFonts w:asciiTheme="majorHAnsi" w:eastAsiaTheme="majorEastAsia" w:hAnsiTheme="majorHAnsi" w:cstheme="majorBidi"/>
             <w:szCs w:val="36"/>
           </w:rPr>
-          <w:t>Vesta Risk Manager</w:t>
+          <w:t xml:space="preserve">Vesta </w:t>
+        </w:r>
+        <w:proofErr w:type="spellStart"/>
+        <w:r>
+          <w:rPr>
+            <w:rFonts w:asciiTheme="majorHAnsi" w:eastAsiaTheme="majorEastAsia" w:hAnsiTheme="majorHAnsi" w:cstheme="majorBidi"/>
+            <w:szCs w:val="36"/>
+          </w:rPr>
+          <w:t>Risk</w:t>
+        </w:r>
+        <w:proofErr w:type="spellEnd"/>
+        <w:r>
+          <w:rPr>
+            <w:rFonts w:asciiTheme="majorHAnsi" w:eastAsiaTheme="majorEastAsia" w:hAnsiTheme="majorHAnsi" w:cstheme="majorBidi"/>
+            <w:szCs w:val="36"/>
+          </w:rPr>
+          <w:t xml:space="preserve"> Manager</w:t>
         </w:r>
       </w:sdtContent>
     </w:sdt>
@@ -5898,7 +6367,7 @@
   <w:style w:type="paragraph" w:default="1" w:styleId="Normal">
     <w:name w:val="Normal"/>
     <w:qFormat/>
-    <w:rsid w:val="00A0436A"/>
+    <w:rsid w:val="00E81B44"/>
   </w:style>
   <w:style w:type="paragraph" w:styleId="Ttulo1">
     <w:name w:val="heading 1"/>
@@ -5991,6 +6460,7 @@
   <w:style w:type="character" w:default="1" w:styleId="Fuentedeprrafopredeter">
     <w:name w:val="Default Paragraph Font"/>
     <w:uiPriority w:val="1"/>
+    <w:semiHidden/>
     <w:unhideWhenUsed/>
   </w:style>
   <w:style w:type="table" w:default="1" w:styleId="Tablanormal">
@@ -6602,9 +7072,9 @@
     <w:basedOn w:val="Normal"/>
     <w:autoRedefine/>
     <w:qFormat/>
-    <w:rsid w:val="009A3173"/>
+    <w:rsid w:val="00E81B44"/>
     <w:pPr>
-      <w:jc w:val="both"/>
+      <w:jc w:val="center"/>
     </w:pPr>
     <w:rPr>
       <w:lang w:val="es-AR"/>

</xml_diff>

<commit_message>
Doc: Se modifico la revision de la especificacion de requerimientos y se avanzo con la revision formal del modelo de datos
</commit_message>
<xml_diff>
--- a/3. Etapa de construcción/Iteración 4/Revisiones/Informe de Revisión Técnica Formal-Especificacion de requerimientos_Vesta Risk Manager_T-Code.docx
+++ b/3. Etapa de construcción/Iteración 4/Revisiones/Informe de Revisión Técnica Formal-Especificacion de requerimientos_Vesta Risk Manager_T-Code.docx
@@ -544,21 +544,20 @@
           <w:r>
             <w:rPr>
               <w:noProof/>
-              <w:lang w:eastAsia="es-AR"/>
             </w:rPr>
             <w:drawing>
-              <wp:anchor distT="0" distB="0" distL="114300" distR="114300" simplePos="0" relativeHeight="251667456" behindDoc="0" locked="0" layoutInCell="1" allowOverlap="1" wp14:anchorId="0A8532FE" wp14:editId="3301FE16">
+              <wp:anchor distT="0" distB="0" distL="114300" distR="114300" simplePos="0" relativeHeight="251685888" behindDoc="0" locked="0" layoutInCell="1" allowOverlap="1" wp14:anchorId="7C5D89B4" wp14:editId="01C64975">
                 <wp:simplePos x="0" y="0"/>
-                <wp:positionH relativeFrom="margin">
-                  <wp:posOffset>-213360</wp:posOffset>
+                <wp:positionH relativeFrom="column">
+                  <wp:posOffset>-137160</wp:posOffset>
                 </wp:positionH>
-                <wp:positionV relativeFrom="margin">
-                  <wp:posOffset>6997700</wp:posOffset>
+                <wp:positionV relativeFrom="paragraph">
+                  <wp:posOffset>3483610</wp:posOffset>
                 </wp:positionV>
-                <wp:extent cx="1200150" cy="1200150"/>
-                <wp:effectExtent l="76200" t="38100" r="247650" b="209550"/>
-                <wp:wrapSquare wrapText="bothSides"/>
-                <wp:docPr id="5" name="4 Imagen" descr="psi-negro.png"/>
+                <wp:extent cx="2257425" cy="1135083"/>
+                <wp:effectExtent l="0" t="0" r="0" b="8255"/>
+                <wp:wrapNone/>
+                <wp:docPr id="181404471" name="Imagen 15"/>
                 <wp:cNvGraphicFramePr>
                   <a:graphicFrameLocks xmlns:a="http://schemas.openxmlformats.org/drawingml/2006/main" noChangeAspect="1"/>
                 </wp:cNvGraphicFramePr>
@@ -566,11 +565,17 @@
                   <a:graphicData uri="http://schemas.openxmlformats.org/drawingml/2006/picture">
                     <pic:pic xmlns:pic="http://schemas.openxmlformats.org/drawingml/2006/picture">
                       <pic:nvPicPr>
-                        <pic:cNvPr id="0" name="psi-negro.png"/>
+                        <pic:cNvPr id="181404471" name="Imagen 181404471"/>
                         <pic:cNvPicPr/>
                       </pic:nvPicPr>
                       <pic:blipFill>
-                        <a:blip r:embed="rId9" cstate="print"/>
+                        <a:blip r:embed="rId9" cstate="print">
+                          <a:extLst>
+                            <a:ext uri="{28A0092B-C50C-407E-A947-70E740481C1C}">
+                              <a14:useLocalDpi xmlns:a14="http://schemas.microsoft.com/office/drawing/2010/main" val="0"/>
+                            </a:ext>
+                          </a:extLst>
+                        </a:blip>
                         <a:stretch>
                           <a:fillRect/>
                         </a:stretch>
@@ -578,25 +583,21 @@
                       <pic:spPr>
                         <a:xfrm>
                           <a:off x="0" y="0"/>
-                          <a:ext cx="1200150" cy="1200150"/>
+                          <a:ext cx="2257425" cy="1135083"/>
                         </a:xfrm>
                         <a:prstGeom prst="rect">
                           <a:avLst/>
                         </a:prstGeom>
-                        <a:ln>
-                          <a:noFill/>
-                        </a:ln>
-                        <a:effectLst>
-                          <a:outerShdw blurRad="292100" dist="139700" dir="2700000" algn="tl" rotWithShape="0">
-                            <a:srgbClr val="333333">
-                              <a:alpha val="65000"/>
-                            </a:srgbClr>
-                          </a:outerShdw>
-                        </a:effectLst>
                       </pic:spPr>
                     </pic:pic>
                   </a:graphicData>
                 </a:graphic>
+                <wp14:sizeRelH relativeFrom="margin">
+                  <wp14:pctWidth>0</wp14:pctWidth>
+                </wp14:sizeRelH>
+                <wp14:sizeRelV relativeFrom="margin">
+                  <wp14:pctHeight>0</wp14:pctHeight>
+                </wp14:sizeRelV>
               </wp:anchor>
             </w:drawing>
           </w:r>
@@ -606,7 +607,7 @@
               <w:lang w:eastAsia="es-AR"/>
             </w:rPr>
             <w:drawing>
-              <wp:anchor distT="0" distB="0" distL="114300" distR="114300" simplePos="0" relativeHeight="251666432" behindDoc="0" locked="0" layoutInCell="1" allowOverlap="1" wp14:anchorId="6E7D543A" wp14:editId="591524CA">
+              <wp:anchor distT="0" distB="0" distL="114300" distR="114300" simplePos="0" relativeHeight="251666432" behindDoc="0" locked="0" layoutInCell="1" allowOverlap="1" wp14:anchorId="6E7D543A" wp14:editId="478A23F3">
                 <wp:simplePos x="0" y="0"/>
                 <wp:positionH relativeFrom="margin">
                   <wp:posOffset>4301490</wp:posOffset>
@@ -727,6 +728,8 @@
                               <w:p>
                                 <w:pPr>
                                   <w:pStyle w:val="PSI-Normal"/>
+                                  <w:ind w:left="0" w:firstLine="0"/>
+                                  <w:jc w:val="left"/>
                                 </w:pPr>
                                 <w:r>
                                   <w:t>Una revisión técnica formal (</w:t>
@@ -753,6 +756,8 @@
                               <w:p>
                                 <w:pPr>
                                   <w:pStyle w:val="PSI-Normal"/>
+                                  <w:ind w:left="0" w:firstLine="0"/>
+                                  <w:jc w:val="left"/>
                                 </w:pPr>
                                 <w:r>
                                   <w:t>Describir errores en la función, la lógica o la implementación de cualquier representación de los sistemas de información.</w:t>
@@ -761,6 +766,8 @@
                               <w:p>
                                 <w:pPr>
                                   <w:pStyle w:val="PSI-Normal"/>
+                                  <w:ind w:left="0" w:firstLine="0"/>
+                                  <w:jc w:val="left"/>
                                 </w:pPr>
                                 <w:r>
                                   <w:t>Verificar que los sistemas bajo revisión alcancen sus requisitos.</w:t>
@@ -769,6 +776,8 @@
                               <w:p>
                                 <w:pPr>
                                   <w:pStyle w:val="PSI-Normal"/>
+                                  <w:ind w:left="0" w:firstLine="0"/>
+                                  <w:jc w:val="left"/>
                                 </w:pPr>
                                 <w:r>
                                   <w:t>Garantizar que los sistemas han sido representados de acuerdo con ciertos estándares predefinidos.</w:t>
@@ -777,6 +786,8 @@
                               <w:p>
                                 <w:pPr>
                                   <w:pStyle w:val="PSI-Normal"/>
+                                  <w:ind w:left="0" w:firstLine="0"/>
+                                  <w:jc w:val="left"/>
                                 </w:pPr>
                                 <w:r>
                                   <w:t>Conseguir un sistema desarrollado en forma uniforme.</w:t>
@@ -785,6 +796,8 @@
                               <w:p>
                                 <w:pPr>
                                   <w:pStyle w:val="PSI-Normal"/>
+                                  <w:ind w:left="0" w:firstLine="0"/>
+                                  <w:jc w:val="left"/>
                                 </w:pPr>
                                 <w:r>
                                   <w:t>Hacer que los proyectos sean más manejables.</w:t>
@@ -825,6 +838,8 @@
                         <w:p>
                           <w:pPr>
                             <w:pStyle w:val="PSI-Normal"/>
+                            <w:ind w:left="0" w:firstLine="0"/>
+                            <w:jc w:val="left"/>
                           </w:pPr>
                           <w:r>
                             <w:t>Una revisión técnica formal (</w:t>
@@ -851,6 +866,8 @@
                         <w:p>
                           <w:pPr>
                             <w:pStyle w:val="PSI-Normal"/>
+                            <w:ind w:left="0" w:firstLine="0"/>
+                            <w:jc w:val="left"/>
                           </w:pPr>
                           <w:r>
                             <w:t>Describir errores en la función, la lógica o la implementación de cualquier representación de los sistemas de información.</w:t>
@@ -859,6 +876,8 @@
                         <w:p>
                           <w:pPr>
                             <w:pStyle w:val="PSI-Normal"/>
+                            <w:ind w:left="0" w:firstLine="0"/>
+                            <w:jc w:val="left"/>
                           </w:pPr>
                           <w:r>
                             <w:t>Verificar que los sistemas bajo revisión alcancen sus requisitos.</w:t>
@@ -867,6 +886,8 @@
                         <w:p>
                           <w:pPr>
                             <w:pStyle w:val="PSI-Normal"/>
+                            <w:ind w:left="0" w:firstLine="0"/>
+                            <w:jc w:val="left"/>
                           </w:pPr>
                           <w:r>
                             <w:t>Garantizar que los sistemas han sido representados de acuerdo con ciertos estándares predefinidos.</w:t>
@@ -875,6 +896,8 @@
                         <w:p>
                           <w:pPr>
                             <w:pStyle w:val="PSI-Normal"/>
+                            <w:ind w:left="0" w:firstLine="0"/>
+                            <w:jc w:val="left"/>
                           </w:pPr>
                           <w:r>
                             <w:t>Conseguir un sistema desarrollado en forma uniforme.</w:t>
@@ -883,6 +906,8 @@
                         <w:p>
                           <w:pPr>
                             <w:pStyle w:val="PSI-Normal"/>
+                            <w:ind w:left="0" w:firstLine="0"/>
+                            <w:jc w:val="left"/>
                           </w:pPr>
                           <w:r>
                             <w:t>Hacer que los proyectos sean más manejables.</w:t>
@@ -1002,7 +1027,7 @@
           <w:lang w:val="es-AR" w:eastAsia="es-AR"/>
         </w:rPr>
         <w:drawing>
-          <wp:anchor distT="0" distB="0" distL="114300" distR="114300" simplePos="0" relativeHeight="251682816" behindDoc="0" locked="0" layoutInCell="1" allowOverlap="1" wp14:anchorId="6E99733F" wp14:editId="0FE731E0">
+          <wp:anchor distT="0" distB="0" distL="114300" distR="114300" simplePos="0" relativeHeight="251682816" behindDoc="0" locked="0" layoutInCell="1" allowOverlap="1" wp14:anchorId="6E99733F" wp14:editId="678BC72B">
             <wp:simplePos x="0" y="0"/>
             <wp:positionH relativeFrom="margin">
               <wp:posOffset>4730115</wp:posOffset>
@@ -1025,7 +1050,7 @@
                     <pic:cNvPicPr/>
                   </pic:nvPicPr>
                   <pic:blipFill>
-                    <a:blip r:embed="rId9" cstate="print"/>
+                    <a:blip r:embed="rId11" cstate="print"/>
                     <a:stretch>
                       <a:fillRect/>
                     </a:stretch>
@@ -3252,8 +3277,8 @@
       </w:pPr>
     </w:p>
     <w:sectPr>
-      <w:headerReference w:type="default" r:id="rId11"/>
-      <w:footerReference w:type="default" r:id="rId12"/>
+      <w:headerReference w:type="default" r:id="rId12"/>
+      <w:footerReference w:type="default" r:id="rId13"/>
       <w:pgSz w:w="11906" w:h="16838"/>
       <w:pgMar w:top="1535" w:right="1701" w:bottom="1417" w:left="1701" w:header="567" w:footer="572" w:gutter="0"/>
       <w:cols w:space="708"/>
@@ -3813,24 +3838,22 @@
     </w:pPr>
     <w:r>
       <w:rPr>
-        <w:rFonts w:asciiTheme="majorHAnsi" w:eastAsiaTheme="majorEastAsia" w:hAnsiTheme="majorHAnsi" w:cstheme="majorBidi"/>
         <w:noProof/>
-        <w:szCs w:val="36"/>
         <w:lang w:val="es-AR" w:eastAsia="es-AR"/>
       </w:rPr>
       <w:drawing>
-        <wp:anchor distT="0" distB="0" distL="114300" distR="114300" simplePos="0" relativeHeight="251684864" behindDoc="0" locked="0" layoutInCell="1" allowOverlap="1" wp14:anchorId="2C9F78D1" wp14:editId="7CEAAD35">
+        <wp:anchor distT="0" distB="0" distL="114300" distR="114300" simplePos="0" relativeHeight="251684864" behindDoc="0" locked="0" layoutInCell="1" allowOverlap="1" wp14:anchorId="6FA1DA5E" wp14:editId="2571E806">
           <wp:simplePos x="0" y="0"/>
-          <wp:positionH relativeFrom="margin">
-            <wp:posOffset>5235575</wp:posOffset>
+          <wp:positionH relativeFrom="column">
+            <wp:posOffset>5006340</wp:posOffset>
           </wp:positionH>
-          <wp:positionV relativeFrom="margin">
-            <wp:posOffset>-857885</wp:posOffset>
+          <wp:positionV relativeFrom="paragraph">
+            <wp:posOffset>-457014</wp:posOffset>
           </wp:positionV>
-          <wp:extent cx="669290" cy="669290"/>
+          <wp:extent cx="770456" cy="714375"/>
           <wp:effectExtent l="0" t="0" r="0" b="0"/>
-          <wp:wrapSquare wrapText="bothSides"/>
-          <wp:docPr id="6" name="0 Imagen" descr="psi-negro.png"/>
+          <wp:wrapNone/>
+          <wp:docPr id="168073446" name="Imagen 16"/>
           <wp:cNvGraphicFramePr>
             <a:graphicFrameLocks xmlns:a="http://schemas.openxmlformats.org/drawingml/2006/main" noChangeAspect="1"/>
           </wp:cNvGraphicFramePr>
@@ -3838,11 +3861,17 @@
             <a:graphicData uri="http://schemas.openxmlformats.org/drawingml/2006/picture">
               <pic:pic xmlns:pic="http://schemas.openxmlformats.org/drawingml/2006/picture">
                 <pic:nvPicPr>
-                  <pic:cNvPr id="0" name="psi-negro.png"/>
+                  <pic:cNvPr id="168073446" name="Imagen 168073446"/>
                   <pic:cNvPicPr/>
                 </pic:nvPicPr>
                 <pic:blipFill>
-                  <a:blip r:embed="rId1"/>
+                  <a:blip r:embed="rId1">
+                    <a:extLst>
+                      <a:ext uri="{28A0092B-C50C-407E-A947-70E740481C1C}">
+                        <a14:useLocalDpi xmlns:a14="http://schemas.microsoft.com/office/drawing/2010/main" val="0"/>
+                      </a:ext>
+                    </a:extLst>
+                  </a:blip>
                   <a:stretch>
                     <a:fillRect/>
                   </a:stretch>
@@ -3850,7 +3879,7 @@
                 <pic:spPr>
                   <a:xfrm>
                     <a:off x="0" y="0"/>
-                    <a:ext cx="669290" cy="669290"/>
+                    <a:ext cx="770456" cy="714375"/>
                   </a:xfrm>
                   <a:prstGeom prst="rect">
                     <a:avLst/>
@@ -3859,6 +3888,12 @@
               </pic:pic>
             </a:graphicData>
           </a:graphic>
+          <wp14:sizeRelH relativeFrom="margin">
+            <wp14:pctWidth>0</wp14:pctWidth>
+          </wp14:sizeRelH>
+          <wp14:sizeRelV relativeFrom="margin">
+            <wp14:pctHeight>0</wp14:pctHeight>
+          </wp14:sizeRelV>
         </wp:anchor>
       </w:drawing>
     </w:r>
@@ -3870,7 +3905,7 @@
         <w:lang w:val="es-AR" w:eastAsia="es-AR"/>
       </w:rPr>
       <w:drawing>
-        <wp:anchor distT="0" distB="0" distL="114300" distR="114300" simplePos="0" relativeHeight="251682816" behindDoc="0" locked="0" layoutInCell="1" allowOverlap="1" wp14:anchorId="5203CECD" wp14:editId="772174BF">
+        <wp:anchor distT="0" distB="0" distL="114300" distR="114300" simplePos="0" relativeHeight="251682816" behindDoc="0" locked="0" layoutInCell="1" allowOverlap="1" wp14:anchorId="5203CECD" wp14:editId="1BF126E8">
           <wp:simplePos x="0" y="0"/>
           <wp:positionH relativeFrom="margin">
             <wp:posOffset>-470535</wp:posOffset>
@@ -6678,7 +6713,6 @@
     <w:basedOn w:val="Normal"/>
     <w:link w:val="PiedepginaCar"/>
     <w:uiPriority w:val="99"/>
-    <w:semiHidden/>
     <w:unhideWhenUsed/>
     <w:rsid w:val="00C94FBE"/>
     <w:pPr>
@@ -6694,7 +6728,6 @@
     <w:basedOn w:val="Fuentedeprrafopredeter"/>
     <w:link w:val="Piedepgina"/>
     <w:uiPriority w:val="99"/>
-    <w:semiHidden/>
     <w:rsid w:val="00C94FBE"/>
   </w:style>
   <w:style w:type="paragraph" w:customStyle="1" w:styleId="14B321CC4E794F07AD0E6FF1AA38FC7C">

</xml_diff>